<commit_message>
working on m intuition
</commit_message>
<xml_diff>
--- a/flowchart.docx
+++ b/flowchart.docx
@@ -1996,8 +1996,18 @@
           <w:sz w:val="20"/>
           <w:szCs w:val="20"/>
         </w:rPr>
-        <w:t xml:space="preserve"> or trapping out the krats</w:t>
-      </w:r>
+        <w:t xml:space="preserve"> or trapping out the </w:t>
+      </w:r>
+      <w:proofErr w:type="spellStart"/>
+      <w:r>
+        <w:rPr>
+          <w:rFonts w:cstheme="minorHAnsi"/>
+          <w:sz w:val="20"/>
+          <w:szCs w:val="20"/>
+        </w:rPr>
+        <w:t>krats</w:t>
+      </w:r>
+      <w:proofErr w:type="spellEnd"/>
       <w:r>
         <w:rPr>
           <w:rFonts w:cstheme="minorHAnsi"/>
@@ -2154,7 +2164,25 @@
           <w:sz w:val="20"/>
           <w:szCs w:val="20"/>
         </w:rPr>
-        <w:t>them, E will increase.</w:t>
+        <w:t xml:space="preserve">them, </w:t>
+      </w:r>
+      <w:proofErr w:type="spellStart"/>
+      <w:r>
+        <w:rPr>
+          <w:rFonts w:cstheme="minorHAnsi"/>
+          <w:sz w:val="20"/>
+          <w:szCs w:val="20"/>
+        </w:rPr>
+        <w:t>E</w:t>
+      </w:r>
+      <w:proofErr w:type="spellEnd"/>
+      <w:r>
+        <w:rPr>
+          <w:rFonts w:cstheme="minorHAnsi"/>
+          <w:sz w:val="20"/>
+          <w:szCs w:val="20"/>
+        </w:rPr>
+        <w:t xml:space="preserve"> will increase.</w:t>
       </w:r>
     </w:p>
     <w:p>
@@ -2323,6 +2351,7 @@
         </w:rPr>
         <w:t xml:space="preserve">There are random or directed shifts in species/size composition, but </w:t>
       </w:r>
+      <w:proofErr w:type="spellStart"/>
       <w:r>
         <w:rPr>
           <w:rFonts w:cstheme="minorHAnsi"/>
@@ -2331,16 +2360,9 @@
           <w:sz w:val="20"/>
           <w:szCs w:val="20"/>
         </w:rPr>
-        <w:t xml:space="preserve">E </w:t>
-      </w:r>
-      <w:r>
-        <w:rPr>
-          <w:rFonts w:cstheme="minorHAnsi"/>
-          <w:sz w:val="20"/>
-          <w:szCs w:val="20"/>
-        </w:rPr>
-        <w:t xml:space="preserve">remains fixed and </w:t>
-      </w:r>
+        <w:t>E</w:t>
+      </w:r>
+      <w:proofErr w:type="spellEnd"/>
       <w:r>
         <w:rPr>
           <w:rFonts w:cstheme="minorHAnsi"/>
@@ -2349,6 +2371,24 @@
           <w:sz w:val="20"/>
           <w:szCs w:val="20"/>
         </w:rPr>
+        <w:t xml:space="preserve"> </w:t>
+      </w:r>
+      <w:r>
+        <w:rPr>
+          <w:rFonts w:cstheme="minorHAnsi"/>
+          <w:sz w:val="20"/>
+          <w:szCs w:val="20"/>
+        </w:rPr>
+        <w:t xml:space="preserve">remains fixed and </w:t>
+      </w:r>
+      <w:r>
+        <w:rPr>
+          <w:rFonts w:cstheme="minorHAnsi"/>
+          <w:i/>
+          <w:iCs/>
+          <w:sz w:val="20"/>
+          <w:szCs w:val="20"/>
+        </w:rPr>
         <w:t xml:space="preserve">N </w:t>
       </w:r>
       <w:r>
@@ -2357,7 +2397,25 @@
           <w:sz w:val="20"/>
           <w:szCs w:val="20"/>
         </w:rPr>
-        <w:t xml:space="preserve">therefore varies predictably/constrained-ly </w:t>
+        <w:t>therefore varies predictably/constrained-</w:t>
+      </w:r>
+      <w:proofErr w:type="spellStart"/>
+      <w:r>
+        <w:rPr>
+          <w:rFonts w:cstheme="minorHAnsi"/>
+          <w:sz w:val="20"/>
+          <w:szCs w:val="20"/>
+        </w:rPr>
+        <w:t>ly</w:t>
+      </w:r>
+      <w:proofErr w:type="spellEnd"/>
+      <w:r>
+        <w:rPr>
+          <w:rFonts w:cstheme="minorHAnsi"/>
+          <w:sz w:val="20"/>
+          <w:szCs w:val="20"/>
+        </w:rPr>
+        <w:t xml:space="preserve"> </w:t>
       </w:r>
       <w:r>
         <w:rPr>
@@ -2846,6 +2904,7 @@
           <w:ilvl w:val="0"/>
           <w:numId w:val="1"/>
         </w:numPr>
+        <w:ind w:left="360" w:hanging="360"/>
         <w:rPr>
           <w:rFonts w:cstheme="minorHAnsi"/>
           <w:sz w:val="20"/>
@@ -2876,7 +2935,43 @@
           <w:sz w:val="20"/>
           <w:szCs w:val="20"/>
         </w:rPr>
-        <w:t>as either a change in resource availability (or even more broadly, niche space – think of predator escape, etc etc) or as a kind of emergent outcome of how well the available species are exploiting the available niche space. I tend to default to talking about it in terms of resource availability, but that’s imprecise and might be seeding some unfounded intuition.</w:t>
+        <w:t xml:space="preserve">as either a change in resource availability (or even more broadly, niche space – think of predator escape, </w:t>
+      </w:r>
+      <w:proofErr w:type="spellStart"/>
+      <w:r>
+        <w:rPr>
+          <w:rFonts w:cstheme="minorHAnsi"/>
+          <w:sz w:val="20"/>
+          <w:szCs w:val="20"/>
+        </w:rPr>
+        <w:t>etc</w:t>
+      </w:r>
+      <w:proofErr w:type="spellEnd"/>
+      <w:r>
+        <w:rPr>
+          <w:rFonts w:cstheme="minorHAnsi"/>
+          <w:sz w:val="20"/>
+          <w:szCs w:val="20"/>
+        </w:rPr>
+        <w:t xml:space="preserve"> </w:t>
+      </w:r>
+      <w:proofErr w:type="spellStart"/>
+      <w:r>
+        <w:rPr>
+          <w:rFonts w:cstheme="minorHAnsi"/>
+          <w:sz w:val="20"/>
+          <w:szCs w:val="20"/>
+        </w:rPr>
+        <w:t>etc</w:t>
+      </w:r>
+      <w:proofErr w:type="spellEnd"/>
+      <w:r>
+        <w:rPr>
+          <w:rFonts w:cstheme="minorHAnsi"/>
+          <w:sz w:val="20"/>
+          <w:szCs w:val="20"/>
+        </w:rPr>
+        <w:t>) or as a kind of emergent outcome of how well the available species are exploiting the available niche space. I tend to default to talking about it in terms of resource availability, but that’s imprecise and might be seeding some unfounded intuition.</w:t>
       </w:r>
     </w:p>
     <w:p>
@@ -2886,6 +2981,7 @@
           <w:ilvl w:val="0"/>
           <w:numId w:val="1"/>
         </w:numPr>
+        <w:ind w:left="360" w:hanging="360"/>
         <w:rPr>
           <w:rFonts w:cstheme="minorHAnsi"/>
           <w:sz w:val="20"/>
@@ -2970,6 +3066,7 @@
           <w:ilvl w:val="0"/>
           <w:numId w:val="1"/>
         </w:numPr>
+        <w:ind w:left="360" w:hanging="360"/>
         <w:rPr>
           <w:rFonts w:cstheme="minorHAnsi"/>
           <w:sz w:val="20"/>
@@ -3010,6 +3107,7 @@
           <w:ilvl w:val="0"/>
           <w:numId w:val="1"/>
         </w:numPr>
+        <w:ind w:left="360" w:hanging="360"/>
         <w:rPr>
           <w:rFonts w:cstheme="minorHAnsi"/>
           <w:sz w:val="20"/>
@@ -3055,20 +3153,1014 @@
     </w:p>
     <w:p>
       <w:pPr>
-        <w:pStyle w:val="Compact"/>
+        <w:pStyle w:val="Heading1"/>
+        <w:ind w:left="360" w:hanging="360"/>
+      </w:pPr>
+      <w:r>
+        <w:t>Approach</w:t>
+      </w:r>
+      <w:bookmarkStart w:id="2" w:name="_GoBack"/>
+      <w:bookmarkEnd w:id="2"/>
+    </w:p>
+    <w:p>
+      <w:pPr>
+        <w:pStyle w:val="ListParagraph"/>
+        <w:numPr>
+          <w:ilvl w:val="0"/>
+          <w:numId w:val="5"/>
+        </w:numPr>
+        <w:ind w:left="360" w:hanging="360"/>
+        <w:rPr>
+          <w:sz w:val="20"/>
+          <w:szCs w:val="20"/>
+        </w:rPr>
+      </w:pPr>
+      <w:r>
+        <w:rPr>
+          <w:sz w:val="20"/>
+          <w:szCs w:val="20"/>
+        </w:rPr>
+        <w:t>Establish null models/baselines from simulated communities</w:t>
+      </w:r>
+    </w:p>
+    <w:p>
+      <w:pPr>
+        <w:pStyle w:val="ListParagraph"/>
         <w:numPr>
           <w:ilvl w:val="1"/>
-          <w:numId w:val="1"/>
+          <w:numId w:val="5"/>
         </w:numPr>
-        <w:rPr>
-          <w:rFonts w:cstheme="minorHAnsi"/>
-          <w:sz w:val="20"/>
-          <w:szCs w:val="20"/>
-        </w:rPr>
-      </w:pPr>
-      <w:r>
-        <w:rPr>
-          <w:rFonts w:cstheme="minorHAnsi"/>
+        <w:ind w:left="1170" w:hanging="450"/>
+        <w:rPr>
+          <w:sz w:val="20"/>
+          <w:szCs w:val="20"/>
+        </w:rPr>
+      </w:pPr>
+      <w:r>
+        <w:rPr>
+          <w:sz w:val="20"/>
+          <w:szCs w:val="20"/>
+        </w:rPr>
+        <w:t xml:space="preserve">It’s not immediately obvious </w:t>
+      </w:r>
+      <w:r>
+        <w:rPr>
+          <w:sz w:val="20"/>
+          <w:szCs w:val="20"/>
+        </w:rPr>
+        <w:t>which of these outcomes would be most likely to emerge from different flavors of random fluctuations combined with issues of small n and the breadth of the size spectrum.</w:t>
+      </w:r>
+    </w:p>
+    <w:p>
+      <w:pPr>
+        <w:pStyle w:val="ListParagraph"/>
+        <w:numPr>
+          <w:ilvl w:val="2"/>
+          <w:numId w:val="5"/>
+        </w:numPr>
+        <w:ind w:left="1890" w:hanging="450"/>
+        <w:rPr>
+          <w:sz w:val="20"/>
+          <w:szCs w:val="20"/>
+        </w:rPr>
+      </w:pPr>
+      <w:r>
+        <w:rPr>
+          <w:sz w:val="20"/>
+          <w:szCs w:val="20"/>
+        </w:rPr>
+        <w:t>Random fluctuations</w:t>
+      </w:r>
+      <w:r>
+        <w:rPr>
+          <w:sz w:val="20"/>
+          <w:szCs w:val="20"/>
+        </w:rPr>
+        <w:t xml:space="preserve"> – most versions of random walk must be some form of constrained.</w:t>
+      </w:r>
+    </w:p>
+    <w:p>
+      <w:pPr>
+        <w:pStyle w:val="ListParagraph"/>
+        <w:numPr>
+          <w:ilvl w:val="3"/>
+          <w:numId w:val="5"/>
+        </w:numPr>
+        <w:ind w:left="2610" w:hanging="450"/>
+        <w:rPr>
+          <w:sz w:val="20"/>
+          <w:szCs w:val="20"/>
+        </w:rPr>
+      </w:pPr>
+      <w:r>
+        <w:rPr>
+          <w:sz w:val="20"/>
+          <w:szCs w:val="20"/>
+        </w:rPr>
+        <w:t xml:space="preserve">All species random walk in </w:t>
+      </w:r>
+      <w:r>
+        <w:rPr>
+          <w:i/>
+          <w:iCs/>
+          <w:sz w:val="20"/>
+          <w:szCs w:val="20"/>
+        </w:rPr>
+        <w:t>n</w:t>
+      </w:r>
+      <w:r>
+        <w:rPr>
+          <w:sz w:val="20"/>
+          <w:szCs w:val="20"/>
+        </w:rPr>
+        <w:t xml:space="preserve"> without regard to size or </w:t>
+      </w:r>
+      <w:r>
+        <w:rPr>
+          <w:i/>
+          <w:iCs/>
+          <w:sz w:val="20"/>
+          <w:szCs w:val="20"/>
+        </w:rPr>
+        <w:t>e</w:t>
+      </w:r>
+      <w:r>
+        <w:rPr>
+          <w:sz w:val="20"/>
+          <w:szCs w:val="20"/>
+        </w:rPr>
+        <w:t xml:space="preserve">. </w:t>
+      </w:r>
+      <w:r>
+        <w:rPr>
+          <w:sz w:val="20"/>
+          <w:szCs w:val="20"/>
+        </w:rPr>
+        <w:t>Intuition</w:t>
+      </w:r>
+      <w:r>
+        <w:rPr>
+          <w:sz w:val="20"/>
+          <w:szCs w:val="20"/>
+        </w:rPr>
+        <w:t xml:space="preserve">: On average no change in </w:t>
+      </w:r>
+      <w:r>
+        <w:rPr>
+          <w:i/>
+          <w:iCs/>
+          <w:sz w:val="20"/>
+          <w:szCs w:val="20"/>
+        </w:rPr>
+        <w:t>N</w:t>
+      </w:r>
+      <w:r>
+        <w:rPr>
+          <w:sz w:val="20"/>
+          <w:szCs w:val="20"/>
+        </w:rPr>
+        <w:t xml:space="preserve"> but drift in </w:t>
+      </w:r>
+      <w:r>
+        <w:rPr>
+          <w:i/>
+          <w:iCs/>
+          <w:sz w:val="20"/>
+          <w:szCs w:val="20"/>
+        </w:rPr>
+        <w:t xml:space="preserve">E </w:t>
+      </w:r>
+      <w:r>
+        <w:rPr>
+          <w:sz w:val="20"/>
+          <w:szCs w:val="20"/>
+        </w:rPr>
+        <w:t xml:space="preserve">and </w:t>
+      </w:r>
+      <w:r>
+        <w:rPr>
+          <w:i/>
+          <w:iCs/>
+          <w:sz w:val="20"/>
+          <w:szCs w:val="20"/>
+        </w:rPr>
+        <w:t>e</w:t>
+      </w:r>
+      <w:r>
+        <w:rPr>
+          <w:sz w:val="20"/>
+          <w:szCs w:val="20"/>
+        </w:rPr>
+        <w:t>.</w:t>
+      </w:r>
+      <w:r>
+        <w:rPr>
+          <w:sz w:val="20"/>
+          <w:szCs w:val="20"/>
+        </w:rPr>
+        <w:t xml:space="preserve"> Counterpoint: A realistic SAD means dominant signal will be from few, very abundant, species. In which case, </w:t>
+      </w:r>
+      <w:r>
+        <w:rPr>
+          <w:sz w:val="20"/>
+          <w:szCs w:val="20"/>
+        </w:rPr>
+        <w:t>apparent shifts</w:t>
+      </w:r>
+      <w:r>
+        <w:rPr>
+          <w:sz w:val="20"/>
+          <w:szCs w:val="20"/>
+        </w:rPr>
+        <w:t xml:space="preserve"> tracking whatever happens to dominant species?</w:t>
+      </w:r>
+      <w:r>
+        <w:rPr>
+          <w:sz w:val="20"/>
+          <w:szCs w:val="20"/>
+        </w:rPr>
+        <w:t xml:space="preserve"> </w:t>
+      </w:r>
+    </w:p>
+    <w:p>
+      <w:pPr>
+        <w:pStyle w:val="ListParagraph"/>
+        <w:numPr>
+          <w:ilvl w:val="3"/>
+          <w:numId w:val="5"/>
+        </w:numPr>
+        <w:ind w:left="2610" w:hanging="450"/>
+        <w:rPr>
+          <w:sz w:val="20"/>
+          <w:szCs w:val="20"/>
+        </w:rPr>
+      </w:pPr>
+      <w:r>
+        <w:rPr>
+          <w:sz w:val="20"/>
+          <w:szCs w:val="20"/>
+        </w:rPr>
+        <w:t xml:space="preserve">Size structured random walks: </w:t>
+      </w:r>
+      <w:r>
+        <w:rPr>
+          <w:sz w:val="20"/>
+          <w:szCs w:val="20"/>
+        </w:rPr>
+        <w:t xml:space="preserve">Similarly-sized species fluctuate in abundance relative to each other, but relative abundance across </w:t>
+      </w:r>
+      <w:r>
+        <w:rPr>
+          <w:i/>
+          <w:iCs/>
+          <w:sz w:val="20"/>
+          <w:szCs w:val="20"/>
+        </w:rPr>
+        <w:t xml:space="preserve">size classes </w:t>
+      </w:r>
+      <w:r>
+        <w:rPr>
+          <w:sz w:val="20"/>
+          <w:szCs w:val="20"/>
+        </w:rPr>
+        <w:t>remains fixed.</w:t>
+      </w:r>
+      <w:r>
+        <w:rPr>
+          <w:sz w:val="20"/>
+          <w:szCs w:val="20"/>
+        </w:rPr>
+        <w:t xml:space="preserve"> Would lead</w:t>
+      </w:r>
+      <w:r>
+        <w:rPr>
+          <w:sz w:val="20"/>
+          <w:szCs w:val="20"/>
+        </w:rPr>
+        <w:t xml:space="preserve"> to static </w:t>
+      </w:r>
+      <w:r>
+        <w:rPr>
+          <w:i/>
+          <w:iCs/>
+          <w:sz w:val="20"/>
+          <w:szCs w:val="20"/>
+        </w:rPr>
+        <w:t xml:space="preserve">E </w:t>
+      </w:r>
+      <w:r>
+        <w:rPr>
+          <w:sz w:val="20"/>
+          <w:szCs w:val="20"/>
+        </w:rPr>
+        <w:t xml:space="preserve">and </w:t>
+      </w:r>
+      <w:r>
+        <w:rPr>
+          <w:i/>
+          <w:iCs/>
+          <w:sz w:val="20"/>
+          <w:szCs w:val="20"/>
+        </w:rPr>
+        <w:t>N</w:t>
+      </w:r>
+      <w:r>
+        <w:rPr>
+          <w:sz w:val="20"/>
+          <w:szCs w:val="20"/>
+        </w:rPr>
+        <w:t xml:space="preserve">, but I suspect very hard to </w:t>
+      </w:r>
+      <w:r>
+        <w:rPr>
+          <w:sz w:val="20"/>
+          <w:szCs w:val="20"/>
+        </w:rPr>
+        <w:t>achieve</w:t>
+      </w:r>
+      <w:r>
+        <w:rPr>
+          <w:sz w:val="20"/>
+          <w:szCs w:val="20"/>
+        </w:rPr>
+        <w:t xml:space="preserve">. </w:t>
+      </w:r>
+    </w:p>
+    <w:p>
+      <w:pPr>
+        <w:pStyle w:val="ListParagraph"/>
+        <w:numPr>
+          <w:ilvl w:val="3"/>
+          <w:numId w:val="5"/>
+        </w:numPr>
+        <w:ind w:left="2610" w:hanging="450"/>
+        <w:rPr>
+          <w:sz w:val="20"/>
+          <w:szCs w:val="20"/>
+        </w:rPr>
+      </w:pPr>
+      <w:r>
+        <w:rPr>
+          <w:sz w:val="20"/>
+          <w:szCs w:val="20"/>
+        </w:rPr>
+        <w:t>Trends</w:t>
+      </w:r>
+      <w:r>
+        <w:rPr>
+          <w:sz w:val="20"/>
+          <w:szCs w:val="20"/>
+        </w:rPr>
+        <w:t>: All species have the same trend regardless of size. Guess: locks + amplification/decline?</w:t>
+      </w:r>
+    </w:p>
+    <w:p>
+      <w:pPr>
+        <w:pStyle w:val="ListParagraph"/>
+        <w:numPr>
+          <w:ilvl w:val="2"/>
+          <w:numId w:val="5"/>
+        </w:numPr>
+        <w:ind w:left="1890" w:hanging="450"/>
+        <w:rPr>
+          <w:sz w:val="20"/>
+          <w:szCs w:val="20"/>
+        </w:rPr>
+      </w:pPr>
+      <w:r>
+        <w:rPr>
+          <w:sz w:val="20"/>
+          <w:szCs w:val="20"/>
+        </w:rPr>
+        <w:t>Small n</w:t>
+      </w:r>
+      <w:r>
+        <w:rPr>
+          <w:sz w:val="20"/>
+          <w:szCs w:val="20"/>
+        </w:rPr>
+        <w:t xml:space="preserve">: </w:t>
+      </w:r>
+      <w:r>
+        <w:rPr>
+          <w:sz w:val="20"/>
+          <w:szCs w:val="20"/>
+        </w:rPr>
+        <w:t xml:space="preserve">Intuition based on what we expect to happen based on infinity time series doesn’t apply. Even for a community with many species, only a few of them are likely to be highly abundant and </w:t>
+      </w:r>
+      <w:r>
+        <w:rPr>
+          <w:sz w:val="20"/>
+          <w:szCs w:val="20"/>
+        </w:rPr>
+        <w:t>thus</w:t>
+      </w:r>
+      <w:r>
+        <w:rPr>
+          <w:sz w:val="20"/>
+          <w:szCs w:val="20"/>
+        </w:rPr>
+        <w:t xml:space="preserve"> </w:t>
+      </w:r>
+      <w:r>
+        <w:rPr>
+          <w:sz w:val="20"/>
+          <w:szCs w:val="20"/>
+        </w:rPr>
+        <w:t>dominat</w:t>
+      </w:r>
+      <w:r>
+        <w:rPr>
+          <w:sz w:val="20"/>
+          <w:szCs w:val="20"/>
+        </w:rPr>
+        <w:t>e</w:t>
+      </w:r>
+      <w:r>
+        <w:rPr>
+          <w:sz w:val="20"/>
+          <w:szCs w:val="20"/>
+        </w:rPr>
+        <w:t xml:space="preserve"> the signal</w:t>
+      </w:r>
+      <w:r>
+        <w:rPr>
+          <w:sz w:val="20"/>
+          <w:szCs w:val="20"/>
+        </w:rPr>
+        <w:t>.</w:t>
+      </w:r>
+    </w:p>
+    <w:p>
+      <w:pPr>
+        <w:pStyle w:val="ListParagraph"/>
+        <w:numPr>
+          <w:ilvl w:val="2"/>
+          <w:numId w:val="5"/>
+        </w:numPr>
+        <w:ind w:left="1890" w:hanging="450"/>
+        <w:rPr>
+          <w:sz w:val="20"/>
+          <w:szCs w:val="20"/>
+        </w:rPr>
+      </w:pPr>
+      <w:r>
+        <w:rPr>
+          <w:sz w:val="20"/>
+          <w:szCs w:val="20"/>
+        </w:rPr>
+        <w:t>Width of size spectrum</w:t>
+      </w:r>
+      <w:r>
+        <w:rPr>
+          <w:sz w:val="20"/>
+          <w:szCs w:val="20"/>
+        </w:rPr>
+        <w:t xml:space="preserve">: A narrow size spectrum, or a lot of similarly-sized species, will make it tough (or impossible) for some patterns to emerge. </w:t>
+      </w:r>
+    </w:p>
+    <w:p>
+      <w:pPr>
+        <w:pStyle w:val="ListParagraph"/>
+        <w:numPr>
+          <w:ilvl w:val="1"/>
+          <w:numId w:val="5"/>
+        </w:numPr>
+        <w:ind w:left="1170" w:hanging="450"/>
+        <w:rPr>
+          <w:sz w:val="20"/>
+          <w:szCs w:val="20"/>
+        </w:rPr>
+      </w:pPr>
+      <w:r>
+        <w:rPr>
+          <w:sz w:val="20"/>
+          <w:szCs w:val="20"/>
+        </w:rPr>
+        <w:t xml:space="preserve">Run simulations with realistic/relevant toy communities under different sets of random walks and constraints </w:t>
+      </w:r>
+    </w:p>
+    <w:p>
+      <w:pPr>
+        <w:pStyle w:val="ListParagraph"/>
+        <w:numPr>
+          <w:ilvl w:val="2"/>
+          <w:numId w:val="5"/>
+        </w:numPr>
+        <w:ind w:left="1890" w:hanging="450"/>
+        <w:rPr>
+          <w:sz w:val="20"/>
+          <w:szCs w:val="20"/>
+        </w:rPr>
+      </w:pPr>
+      <w:r>
+        <w:rPr>
+          <w:sz w:val="20"/>
+          <w:szCs w:val="20"/>
+        </w:rPr>
+        <w:t xml:space="preserve">Define a </w:t>
+      </w:r>
+      <w:r>
+        <w:rPr>
+          <w:b/>
+          <w:bCs/>
+          <w:sz w:val="20"/>
+          <w:szCs w:val="20"/>
+        </w:rPr>
+        <w:t>few</w:t>
+      </w:r>
+      <w:r>
+        <w:rPr>
+          <w:sz w:val="20"/>
+          <w:szCs w:val="20"/>
+        </w:rPr>
+        <w:t xml:space="preserve"> sets of initial conditions broadly matching the parameters (S, N,</w:t>
+      </w:r>
+      <w:r>
+        <w:rPr>
+          <w:sz w:val="20"/>
+          <w:szCs w:val="20"/>
+        </w:rPr>
+        <w:t xml:space="preserve"> size pool</w:t>
+      </w:r>
+      <w:r>
+        <w:rPr>
+          <w:sz w:val="20"/>
+          <w:szCs w:val="20"/>
+        </w:rPr>
+        <w:t>, size/abundance relationships if applicable) found in BBS</w:t>
+      </w:r>
+    </w:p>
+    <w:p>
+      <w:pPr>
+        <w:pStyle w:val="ListParagraph"/>
+        <w:numPr>
+          <w:ilvl w:val="2"/>
+          <w:numId w:val="5"/>
+        </w:numPr>
+        <w:ind w:left="1890" w:hanging="450"/>
+        <w:rPr>
+          <w:sz w:val="20"/>
+          <w:szCs w:val="20"/>
+        </w:rPr>
+      </w:pPr>
+      <w:r>
+        <w:rPr>
+          <w:sz w:val="20"/>
+          <w:szCs w:val="20"/>
+        </w:rPr>
+        <w:t>Randomization scenarios:</w:t>
+      </w:r>
+    </w:p>
+    <w:p>
+      <w:pPr>
+        <w:pStyle w:val="ListParagraph"/>
+        <w:numPr>
+          <w:ilvl w:val="3"/>
+          <w:numId w:val="5"/>
+        </w:numPr>
+        <w:ind w:left="2610" w:hanging="450"/>
+        <w:rPr>
+          <w:sz w:val="20"/>
+          <w:szCs w:val="20"/>
+        </w:rPr>
+      </w:pPr>
+      <w:r>
+        <w:rPr>
+          <w:sz w:val="20"/>
+          <w:szCs w:val="20"/>
+        </w:rPr>
+        <w:t>True random walk</w:t>
+      </w:r>
+      <w:r>
+        <w:rPr>
+          <w:sz w:val="20"/>
+          <w:szCs w:val="20"/>
+        </w:rPr>
+        <w:t>s</w:t>
+      </w:r>
+    </w:p>
+    <w:p>
+      <w:pPr>
+        <w:pStyle w:val="ListParagraph"/>
+        <w:numPr>
+          <w:ilvl w:val="3"/>
+          <w:numId w:val="5"/>
+        </w:numPr>
+        <w:ind w:left="2610" w:hanging="450"/>
+        <w:rPr>
+          <w:sz w:val="20"/>
+          <w:szCs w:val="20"/>
+        </w:rPr>
+      </w:pPr>
+      <w:r>
+        <w:rPr>
+          <w:sz w:val="20"/>
+          <w:szCs w:val="20"/>
+        </w:rPr>
+        <w:t>Size-agnostic trends</w:t>
+      </w:r>
+    </w:p>
+    <w:p>
+      <w:pPr>
+        <w:pStyle w:val="ListParagraph"/>
+        <w:numPr>
+          <w:ilvl w:val="3"/>
+          <w:numId w:val="5"/>
+        </w:numPr>
+        <w:ind w:left="2610" w:hanging="450"/>
+        <w:rPr>
+          <w:sz w:val="20"/>
+          <w:szCs w:val="20"/>
+        </w:rPr>
+      </w:pPr>
+      <w:r>
+        <w:rPr>
+          <w:sz w:val="20"/>
+          <w:szCs w:val="20"/>
+        </w:rPr>
+        <w:t>Size-biased trends</w:t>
+      </w:r>
+    </w:p>
+    <w:p>
+      <w:pPr>
+        <w:pStyle w:val="ListParagraph"/>
+        <w:numPr>
+          <w:ilvl w:val="3"/>
+          <w:numId w:val="5"/>
+        </w:numPr>
+        <w:ind w:left="2610" w:hanging="450"/>
+        <w:rPr>
+          <w:sz w:val="20"/>
+          <w:szCs w:val="20"/>
+        </w:rPr>
+      </w:pPr>
+      <w:r>
+        <w:rPr>
+          <w:sz w:val="20"/>
+          <w:szCs w:val="20"/>
+        </w:rPr>
+        <w:t>Very little change</w:t>
+      </w:r>
+    </w:p>
+    <w:p>
+      <w:pPr>
+        <w:pStyle w:val="ListParagraph"/>
+        <w:numPr>
+          <w:ilvl w:val="3"/>
+          <w:numId w:val="5"/>
+        </w:numPr>
+        <w:ind w:left="2610" w:hanging="450"/>
+        <w:rPr>
+          <w:sz w:val="20"/>
+          <w:szCs w:val="20"/>
+        </w:rPr>
+      </w:pPr>
+      <w:r>
+        <w:rPr>
+          <w:sz w:val="20"/>
+          <w:szCs w:val="20"/>
+        </w:rPr>
+        <w:t>Highly-contrived regulation</w:t>
+      </w:r>
+    </w:p>
+    <w:p>
+      <w:pPr>
+        <w:pStyle w:val="ListParagraph"/>
+        <w:numPr>
+          <w:ilvl w:val="2"/>
+          <w:numId w:val="5"/>
+        </w:numPr>
+        <w:ind w:left="1890" w:hanging="450"/>
+        <w:rPr>
+          <w:sz w:val="20"/>
+          <w:szCs w:val="20"/>
+        </w:rPr>
+      </w:pPr>
+      <w:r>
+        <w:rPr>
+          <w:sz w:val="20"/>
+          <w:szCs w:val="20"/>
+        </w:rPr>
+        <w:t>Sort simulations into outcomes</w:t>
+      </w:r>
+    </w:p>
+    <w:p>
+      <w:pPr>
+        <w:pStyle w:val="ListParagraph"/>
+        <w:numPr>
+          <w:ilvl w:val="3"/>
+          <w:numId w:val="5"/>
+        </w:numPr>
+        <w:ind w:left="2610" w:hanging="450"/>
+        <w:rPr>
+          <w:sz w:val="20"/>
+          <w:szCs w:val="20"/>
+        </w:rPr>
+      </w:pPr>
+      <w:r>
+        <w:rPr>
+          <w:sz w:val="20"/>
+          <w:szCs w:val="20"/>
+        </w:rPr>
+        <w:t>Which scenarios lead to which outcomes?</w:t>
+      </w:r>
+    </w:p>
+    <w:p>
+      <w:pPr>
+        <w:pStyle w:val="ListParagraph"/>
+        <w:numPr>
+          <w:ilvl w:val="3"/>
+          <w:numId w:val="5"/>
+        </w:numPr>
+        <w:ind w:left="2610" w:hanging="450"/>
+        <w:rPr>
+          <w:sz w:val="20"/>
+          <w:szCs w:val="20"/>
+        </w:rPr>
+      </w:pPr>
+      <w:r>
+        <w:rPr>
+          <w:sz w:val="20"/>
+          <w:szCs w:val="20"/>
+        </w:rPr>
+        <w:t>To what extent can we distinguish between scenarios?</w:t>
+      </w:r>
+    </w:p>
+    <w:p>
+      <w:pPr>
+        <w:pStyle w:val="ListParagraph"/>
+        <w:numPr>
+          <w:ilvl w:val="3"/>
+          <w:numId w:val="5"/>
+        </w:numPr>
+        <w:ind w:left="2610" w:hanging="450"/>
+        <w:rPr>
+          <w:sz w:val="20"/>
+          <w:szCs w:val="20"/>
+        </w:rPr>
+      </w:pPr>
+      <w:r>
+        <w:rPr>
+          <w:sz w:val="20"/>
+          <w:szCs w:val="20"/>
+        </w:rPr>
+        <w:lastRenderedPageBreak/>
+        <w:t>How is this modulated by community characteristics (</w:t>
+      </w:r>
+      <w:r>
+        <w:rPr>
+          <w:i/>
+          <w:iCs/>
+          <w:sz w:val="20"/>
+          <w:szCs w:val="20"/>
+        </w:rPr>
+        <w:t>S</w:t>
+      </w:r>
+      <w:r>
+        <w:rPr>
+          <w:sz w:val="20"/>
+          <w:szCs w:val="20"/>
+        </w:rPr>
+        <w:t xml:space="preserve">, </w:t>
+      </w:r>
+      <w:r>
+        <w:rPr>
+          <w:i/>
+          <w:iCs/>
+          <w:sz w:val="20"/>
+          <w:szCs w:val="20"/>
+        </w:rPr>
+        <w:t>N</w:t>
+      </w:r>
+      <w:r>
+        <w:rPr>
+          <w:sz w:val="20"/>
+          <w:szCs w:val="20"/>
+        </w:rPr>
+        <w:t xml:space="preserve">, </w:t>
+      </w:r>
+      <w:r>
+        <w:rPr>
+          <w:i/>
+          <w:iCs/>
+          <w:sz w:val="20"/>
+          <w:szCs w:val="20"/>
+        </w:rPr>
+        <w:t>E</w:t>
+      </w:r>
+      <w:r>
+        <w:rPr>
+          <w:sz w:val="20"/>
+          <w:szCs w:val="20"/>
+        </w:rPr>
+        <w:t>, width of size spectrum)</w:t>
+      </w:r>
+      <w:r>
+        <w:rPr>
+          <w:sz w:val="20"/>
+          <w:szCs w:val="20"/>
+        </w:rPr>
+        <w:t>?</w:t>
+      </w:r>
+    </w:p>
+    <w:p>
+      <w:pPr>
+        <w:pStyle w:val="ListParagraph"/>
+        <w:numPr>
+          <w:ilvl w:val="0"/>
+          <w:numId w:val="5"/>
+        </w:numPr>
+        <w:ind w:left="360" w:hanging="360"/>
+        <w:rPr>
+          <w:sz w:val="20"/>
+          <w:szCs w:val="20"/>
+        </w:rPr>
+      </w:pPr>
+      <w:r>
+        <w:rPr>
+          <w:sz w:val="20"/>
+          <w:szCs w:val="20"/>
+        </w:rPr>
+        <w:t>Generate timeseries size data based on BBS</w:t>
+      </w:r>
+      <w:r>
+        <w:rPr>
+          <w:sz w:val="20"/>
+          <w:szCs w:val="20"/>
+        </w:rPr>
+        <w:t xml:space="preserve"> following Thibault et al 2011</w:t>
+      </w:r>
+    </w:p>
+    <w:p>
+      <w:pPr>
+        <w:pStyle w:val="ListParagraph"/>
+        <w:numPr>
+          <w:ilvl w:val="0"/>
+          <w:numId w:val="5"/>
+        </w:numPr>
+        <w:ind w:left="360" w:hanging="360"/>
+        <w:rPr>
+          <w:sz w:val="20"/>
+          <w:szCs w:val="20"/>
+        </w:rPr>
+      </w:pPr>
+      <w:r>
+        <w:rPr>
+          <w:sz w:val="20"/>
+          <w:szCs w:val="20"/>
+        </w:rPr>
+        <w:t>Evaluate BBS outcomes relative to null models</w:t>
+      </w:r>
+    </w:p>
+    <w:p>
+      <w:pPr>
+        <w:pStyle w:val="ListParagraph"/>
+        <w:numPr>
+          <w:ilvl w:val="1"/>
+          <w:numId w:val="5"/>
+        </w:numPr>
+        <w:ind w:left="1170" w:hanging="450"/>
+        <w:rPr>
+          <w:sz w:val="20"/>
+          <w:szCs w:val="20"/>
+        </w:rPr>
+      </w:pPr>
+      <w:r>
+        <w:rPr>
+          <w:sz w:val="20"/>
+          <w:szCs w:val="20"/>
+        </w:rPr>
+        <w:t xml:space="preserve">Rerun simulations tailored to initial conditions for each BBS community </w:t>
+      </w:r>
+    </w:p>
+    <w:p>
+      <w:pPr>
+        <w:pStyle w:val="ListParagraph"/>
+        <w:numPr>
+          <w:ilvl w:val="1"/>
+          <w:numId w:val="5"/>
+        </w:numPr>
+        <w:ind w:left="1170" w:hanging="450"/>
+        <w:rPr>
+          <w:sz w:val="20"/>
+          <w:szCs w:val="20"/>
+        </w:rPr>
+      </w:pPr>
+      <w:r>
+        <w:rPr>
+          <w:sz w:val="20"/>
+          <w:szCs w:val="20"/>
+        </w:rPr>
+        <w:t>Sort BBS outcomes and compare to simulations</w:t>
+      </w:r>
+    </w:p>
+    <w:p>
+      <w:pPr>
+        <w:pStyle w:val="ListParagraph"/>
+        <w:numPr>
+          <w:ilvl w:val="0"/>
+          <w:numId w:val="5"/>
+        </w:numPr>
+        <w:ind w:left="360" w:hanging="360"/>
+        <w:rPr>
+          <w:sz w:val="20"/>
+          <w:szCs w:val="20"/>
+        </w:rPr>
+      </w:pPr>
+      <w:r>
+        <w:rPr>
+          <w:sz w:val="20"/>
+          <w:szCs w:val="20"/>
+        </w:rPr>
+        <w:t>Based</w:t>
+      </w:r>
+      <w:r>
+        <w:rPr>
+          <w:sz w:val="20"/>
+          <w:szCs w:val="20"/>
+        </w:rPr>
+        <w:t xml:space="preserve"> on the outcomes, follow-up analyses can collect additional lines of evidence for explanation </w:t>
+      </w:r>
+      <w:r>
+        <w:rPr>
+          <w:sz w:val="20"/>
+          <w:szCs w:val="20"/>
+        </w:rPr>
+        <w:t>in</w:t>
+      </w:r>
+      <w:r>
+        <w:rPr>
+          <w:sz w:val="20"/>
+          <w:szCs w:val="20"/>
+        </w:rPr>
+        <w:t xml:space="preserve"> biological terms</w:t>
+      </w:r>
+    </w:p>
+    <w:p>
+      <w:pPr>
+        <w:pStyle w:val="ListParagraph"/>
+        <w:numPr>
+          <w:ilvl w:val="1"/>
+          <w:numId w:val="5"/>
+        </w:numPr>
+        <w:ind w:left="1170" w:hanging="450"/>
+        <w:rPr>
+          <w:sz w:val="20"/>
+          <w:szCs w:val="20"/>
+        </w:rPr>
+      </w:pPr>
+      <w:r>
+        <w:rPr>
+          <w:sz w:val="20"/>
+          <w:szCs w:val="20"/>
+        </w:rPr>
+        <w:t>Amplification/declines: NDVI</w:t>
+      </w:r>
+    </w:p>
+    <w:p>
+      <w:pPr>
+        <w:pStyle w:val="ListParagraph"/>
+        <w:numPr>
+          <w:ilvl w:val="1"/>
+          <w:numId w:val="5"/>
+        </w:numPr>
+        <w:ind w:left="1170" w:hanging="450"/>
+        <w:rPr>
+          <w:sz w:val="20"/>
+          <w:szCs w:val="20"/>
+        </w:rPr>
+      </w:pPr>
+      <w:r>
+        <w:rPr>
+          <w:sz w:val="20"/>
+          <w:szCs w:val="20"/>
+        </w:rPr>
+        <w:t>Niche shifts: land-use change, …</w:t>
+      </w:r>
+    </w:p>
+    <w:p>
+      <w:pPr>
+        <w:pStyle w:val="ListParagraph"/>
+        <w:numPr>
+          <w:ilvl w:val="1"/>
+          <w:numId w:val="5"/>
+        </w:numPr>
+        <w:ind w:left="1170" w:hanging="450"/>
+        <w:rPr>
+          <w:sz w:val="20"/>
+          <w:szCs w:val="20"/>
+        </w:rPr>
+      </w:pPr>
+      <w:r>
+        <w:rPr>
+          <w:sz w:val="20"/>
+          <w:szCs w:val="20"/>
+        </w:rPr>
+        <w:t>Locks: distinguish stability all-the-way-down from size-structured fluctuations</w:t>
+      </w:r>
+      <w:r>
+        <w:rPr>
           <w:sz w:val="20"/>
           <w:szCs w:val="20"/>
         </w:rPr>
@@ -3095,8 +4187,8 @@
         <w:gridCol w:w="3675"/>
         <w:gridCol w:w="2880"/>
         <w:gridCol w:w="3600"/>
-        <w:gridCol w:w="4500"/>
-        <w:gridCol w:w="2160"/>
+        <w:gridCol w:w="3600"/>
+        <w:gridCol w:w="3060"/>
       </w:tblGrid>
       <w:tr>
         <w:trPr>
@@ -3120,6 +4212,7 @@
                 <w:szCs w:val="20"/>
               </w:rPr>
             </w:pPr>
+            <w:proofErr w:type="spellStart"/>
             <w:r>
               <w:rPr>
                 <w:rFonts w:cstheme="minorHAnsi"/>
@@ -3131,6 +4224,7 @@
               <w:lastRenderedPageBreak/>
               <w:t>dE</w:t>
             </w:r>
+            <w:proofErr w:type="spellEnd"/>
           </w:p>
         </w:tc>
         <w:tc>
@@ -3182,6 +4276,7 @@
                 <w:szCs w:val="20"/>
               </w:rPr>
             </w:pPr>
+            <w:proofErr w:type="spellStart"/>
             <w:r>
               <w:rPr>
                 <w:rFonts w:cstheme="minorHAnsi"/>
@@ -3190,7 +4285,18 @@
                 <w:sz w:val="20"/>
                 <w:szCs w:val="20"/>
               </w:rPr>
-              <w:t xml:space="preserve">dN </w:t>
+              <w:t>dN</w:t>
+            </w:r>
+            <w:proofErr w:type="spellEnd"/>
+            <w:r>
+              <w:rPr>
+                <w:rFonts w:cstheme="minorHAnsi"/>
+                <w:i/>
+                <w:iCs/>
+                <w:sz w:val="20"/>
+                <w:szCs w:val="20"/>
+              </w:rPr>
+              <w:t xml:space="preserve"> </w:t>
             </w:r>
             <w:r>
               <w:rPr>
@@ -3221,6 +4327,7 @@
                 <w:szCs w:val="20"/>
               </w:rPr>
             </w:pPr>
+            <w:proofErr w:type="spellStart"/>
             <w:r>
               <w:rPr>
                 <w:rFonts w:cstheme="minorHAnsi"/>
@@ -3229,7 +4336,18 @@
                 <w:sz w:val="20"/>
                 <w:szCs w:val="20"/>
               </w:rPr>
-              <w:t xml:space="preserve">dN </w:t>
+              <w:t>dN</w:t>
+            </w:r>
+            <w:proofErr w:type="spellEnd"/>
+            <w:r>
+              <w:rPr>
+                <w:rFonts w:cstheme="minorHAnsi"/>
+                <w:i/>
+                <w:iCs/>
+                <w:sz w:val="20"/>
+                <w:szCs w:val="20"/>
+              </w:rPr>
+              <w:t xml:space="preserve"> </w:t>
             </w:r>
             <w:r>
               <w:rPr>
@@ -3261,6 +4379,7 @@
                 <w:szCs w:val="20"/>
               </w:rPr>
             </w:pPr>
+            <w:proofErr w:type="spellStart"/>
             <w:r>
               <w:rPr>
                 <w:rFonts w:cstheme="minorHAnsi"/>
@@ -3269,7 +4388,18 @@
                 <w:sz w:val="20"/>
                 <w:szCs w:val="20"/>
               </w:rPr>
-              <w:t xml:space="preserve">dN </w:t>
+              <w:t>dN</w:t>
+            </w:r>
+            <w:proofErr w:type="spellEnd"/>
+            <w:r>
+              <w:rPr>
+                <w:rFonts w:cstheme="minorHAnsi"/>
+                <w:i/>
+                <w:iCs/>
+                <w:sz w:val="20"/>
+                <w:szCs w:val="20"/>
+              </w:rPr>
+              <w:t xml:space="preserve"> </w:t>
             </w:r>
             <w:r>
               <w:rPr>
@@ -3283,7 +4413,7 @@
         </w:tc>
         <w:tc>
           <w:tcPr>
-            <w:tcW w:w="4500" w:type="dxa"/>
+            <w:tcW w:w="3600" w:type="dxa"/>
             <w:tcBorders>
               <w:left w:val="single" w:sz="4" w:space="0" w:color="auto"/>
               <w:bottom w:val="single" w:sz="4" w:space="0" w:color="auto"/>
@@ -3311,7 +4441,7 @@
         </w:tc>
         <w:tc>
           <w:tcPr>
-            <w:tcW w:w="2160" w:type="dxa"/>
+            <w:tcW w:w="3060" w:type="dxa"/>
             <w:tcBorders>
               <w:left w:val="single" w:sz="4" w:space="0" w:color="auto"/>
               <w:bottom w:val="single" w:sz="4" w:space="0" w:color="auto"/>
@@ -3359,6 +4489,7 @@
                 <w:szCs w:val="20"/>
               </w:rPr>
             </w:pPr>
+            <w:proofErr w:type="spellStart"/>
             <w:r>
               <w:rPr>
                 <w:rFonts w:cstheme="minorHAnsi"/>
@@ -3369,6 +4500,7 @@
               </w:rPr>
               <w:t>dE</w:t>
             </w:r>
+            <w:proofErr w:type="spellEnd"/>
             <w:r>
               <w:rPr>
                 <w:rFonts w:cstheme="minorHAnsi"/>
@@ -3660,7 +4792,7 @@
         </w:tc>
         <w:tc>
           <w:tcPr>
-            <w:tcW w:w="4500" w:type="dxa"/>
+            <w:tcW w:w="3600" w:type="dxa"/>
             <w:tcBorders>
               <w:top w:val="single" w:sz="4" w:space="0" w:color="auto"/>
               <w:left w:val="single" w:sz="4" w:space="0" w:color="auto"/>
@@ -3744,7 +4876,7 @@
         </w:tc>
         <w:tc>
           <w:tcPr>
-            <w:tcW w:w="2160" w:type="dxa"/>
+            <w:tcW w:w="3060" w:type="dxa"/>
             <w:tcBorders>
               <w:top w:val="single" w:sz="4" w:space="0" w:color="auto"/>
               <w:left w:val="single" w:sz="4" w:space="0" w:color="auto"/>
@@ -3903,7 +5035,7 @@
         </w:tc>
         <w:tc>
           <w:tcPr>
-            <w:tcW w:w="4500" w:type="dxa"/>
+            <w:tcW w:w="3600" w:type="dxa"/>
             <w:tcBorders>
               <w:left w:val="single" w:sz="4" w:space="0" w:color="auto"/>
             </w:tcBorders>
@@ -3939,21 +5071,13 @@
                 <w:sz w:val="20"/>
                 <w:szCs w:val="20"/>
               </w:rPr>
-              <w:t xml:space="preserve"> </w:t>
-            </w:r>
-            <w:r>
-              <w:rPr>
-                <w:rFonts w:cstheme="minorHAnsi"/>
-                <w:sz w:val="20"/>
-                <w:szCs w:val="20"/>
-              </w:rPr>
-              <w:t xml:space="preserve">declines, no size bias. </w:t>
-            </w:r>
-          </w:p>
-        </w:tc>
-        <w:tc>
-          <w:tcPr>
-            <w:tcW w:w="2160" w:type="dxa"/>
+              <w:t xml:space="preserve"> declines, no size bias. </w:t>
+            </w:r>
+          </w:p>
+        </w:tc>
+        <w:tc>
+          <w:tcPr>
+            <w:tcW w:w="3060" w:type="dxa"/>
             <w:tcBorders>
               <w:left w:val="single" w:sz="4" w:space="0" w:color="auto"/>
             </w:tcBorders>
@@ -4148,7 +5272,7 @@
         </w:tc>
         <w:tc>
           <w:tcPr>
-            <w:tcW w:w="4500" w:type="dxa"/>
+            <w:tcW w:w="3600" w:type="dxa"/>
             <w:tcBorders>
               <w:left w:val="single" w:sz="4" w:space="0" w:color="auto"/>
               <w:bottom w:val="single" w:sz="4" w:space="0" w:color="auto"/>
@@ -4185,21 +5309,13 @@
                 <w:sz w:val="20"/>
                 <w:szCs w:val="20"/>
               </w:rPr>
-              <w:t xml:space="preserve"> </w:t>
-            </w:r>
-            <w:r>
-              <w:rPr>
-                <w:rFonts w:cstheme="minorHAnsi"/>
-                <w:sz w:val="20"/>
-                <w:szCs w:val="20"/>
-              </w:rPr>
-              <w:t xml:space="preserve">declines, the weight of which falls on small species. </w:t>
-            </w:r>
-          </w:p>
-        </w:tc>
-        <w:tc>
-          <w:tcPr>
-            <w:tcW w:w="2160" w:type="dxa"/>
+              <w:t xml:space="preserve"> declines, the weight of which falls on small species. </w:t>
+            </w:r>
+          </w:p>
+        </w:tc>
+        <w:tc>
+          <w:tcPr>
+            <w:tcW w:w="3060" w:type="dxa"/>
             <w:tcBorders>
               <w:left w:val="single" w:sz="4" w:space="0" w:color="auto"/>
               <w:bottom w:val="single" w:sz="4" w:space="0" w:color="auto"/>
@@ -4246,6 +5362,7 @@
                 <w:szCs w:val="20"/>
               </w:rPr>
             </w:pPr>
+            <w:proofErr w:type="spellStart"/>
             <w:r>
               <w:rPr>
                 <w:rFonts w:cstheme="minorHAnsi"/>
@@ -4254,7 +5371,18 @@
                 <w:sz w:val="20"/>
                 <w:szCs w:val="20"/>
               </w:rPr>
-              <w:t xml:space="preserve">dE </w:t>
+              <w:t>dE</w:t>
+            </w:r>
+            <w:proofErr w:type="spellEnd"/>
+            <w:r>
+              <w:rPr>
+                <w:rFonts w:cstheme="minorHAnsi"/>
+                <w:i/>
+                <w:iCs/>
+                <w:sz w:val="20"/>
+                <w:szCs w:val="20"/>
+              </w:rPr>
+              <w:t xml:space="preserve"> </w:t>
             </w:r>
             <w:r>
               <w:rPr>
@@ -4368,7 +5496,7 @@
         </w:tc>
         <w:tc>
           <w:tcPr>
-            <w:tcW w:w="4500" w:type="dxa"/>
+            <w:tcW w:w="3600" w:type="dxa"/>
             <w:tcBorders>
               <w:top w:val="single" w:sz="4" w:space="0" w:color="auto"/>
               <w:left w:val="single" w:sz="4" w:space="0" w:color="auto"/>
@@ -4433,13 +5561,13 @@
                 <w:sz w:val="20"/>
                 <w:szCs w:val="20"/>
               </w:rPr>
-              <w:t>such that it is more accessible to small species. [PORTAL]</w:t>
-            </w:r>
-          </w:p>
-        </w:tc>
-        <w:tc>
-          <w:tcPr>
-            <w:tcW w:w="2160" w:type="dxa"/>
+              <w:t xml:space="preserve">such that it is more accessible to small species. </w:t>
+            </w:r>
+          </w:p>
+        </w:tc>
+        <w:tc>
+          <w:tcPr>
+            <w:tcW w:w="3060" w:type="dxa"/>
             <w:tcBorders>
               <w:top w:val="single" w:sz="4" w:space="0" w:color="auto"/>
               <w:left w:val="single" w:sz="4" w:space="0" w:color="auto"/>
@@ -4596,7 +5724,7 @@
         </w:tc>
         <w:tc>
           <w:tcPr>
-            <w:tcW w:w="4500" w:type="dxa"/>
+            <w:tcW w:w="3600" w:type="dxa"/>
             <w:tcBorders>
               <w:left w:val="single" w:sz="4" w:space="0" w:color="auto"/>
             </w:tcBorders>
@@ -4624,37 +5752,21 @@
                 <w:sz w:val="20"/>
                 <w:szCs w:val="20"/>
               </w:rPr>
-              <w:t>c</w:t>
-            </w:r>
-            <w:r>
-              <w:rPr>
-                <w:rFonts w:cstheme="minorHAnsi"/>
-                <w:sz w:val="20"/>
-                <w:szCs w:val="20"/>
-              </w:rPr>
-              <w:t>apacity/activity</w:t>
-            </w:r>
-            <w:r>
-              <w:rPr>
-                <w:rFonts w:cstheme="minorHAnsi"/>
-                <w:sz w:val="20"/>
-                <w:szCs w:val="20"/>
-              </w:rPr>
-              <w:t xml:space="preserve"> </w:t>
-            </w:r>
-            <w:r>
-              <w:rPr>
-                <w:rFonts w:cstheme="minorHAnsi"/>
-                <w:sz w:val="20"/>
-                <w:szCs w:val="20"/>
-              </w:rPr>
-              <w:t>or species is orthogonal to size.</w:t>
-            </w:r>
-          </w:p>
-        </w:tc>
-        <w:tc>
-          <w:tcPr>
-            <w:tcW w:w="2160" w:type="dxa"/>
+              <w:t>capacity/activity</w:t>
+            </w:r>
+            <w:r>
+              <w:rPr>
+                <w:rFonts w:cstheme="minorHAnsi"/>
+                <w:sz w:val="20"/>
+                <w:szCs w:val="20"/>
+              </w:rPr>
+              <w:t xml:space="preserve"> or species is orthogonal to size.</w:t>
+            </w:r>
+          </w:p>
+        </w:tc>
+        <w:tc>
+          <w:tcPr>
+            <w:tcW w:w="3060" w:type="dxa"/>
             <w:tcBorders>
               <w:left w:val="single" w:sz="4" w:space="0" w:color="auto"/>
             </w:tcBorders>
@@ -4791,8 +5903,6 @@
               </w:rPr>
               <w:t>tightly defined</w:t>
             </w:r>
-            <w:bookmarkStart w:id="2" w:name="_GoBack"/>
-            <w:bookmarkEnd w:id="2"/>
           </w:p>
         </w:tc>
       </w:tr>
@@ -4921,7 +6031,7 @@
         </w:tc>
         <w:tc>
           <w:tcPr>
-            <w:tcW w:w="4500" w:type="dxa"/>
+            <w:tcW w:w="3600" w:type="dxa"/>
             <w:tcBorders>
               <w:left w:val="single" w:sz="4" w:space="0" w:color="auto"/>
               <w:bottom w:val="single" w:sz="4" w:space="0" w:color="auto"/>
@@ -4950,15 +6060,7 @@
                 <w:sz w:val="20"/>
                 <w:szCs w:val="20"/>
               </w:rPr>
-              <w:t xml:space="preserve"> </w:t>
-            </w:r>
-            <w:r>
-              <w:rPr>
-                <w:rFonts w:cstheme="minorHAnsi"/>
-                <w:sz w:val="20"/>
-                <w:szCs w:val="20"/>
-              </w:rPr>
-              <w:t xml:space="preserve">base remains the same </w:t>
+              <w:t xml:space="preserve"> remains the same </w:t>
             </w:r>
             <w:r>
               <w:rPr>
@@ -5010,7 +6112,7 @@
         </w:tc>
         <w:tc>
           <w:tcPr>
-            <w:tcW w:w="2160" w:type="dxa"/>
+            <w:tcW w:w="3060" w:type="dxa"/>
             <w:tcBorders>
               <w:left w:val="single" w:sz="4" w:space="0" w:color="auto"/>
               <w:bottom w:val="single" w:sz="4" w:space="0" w:color="auto"/>
@@ -5057,6 +6159,7 @@
                 <w:szCs w:val="20"/>
               </w:rPr>
             </w:pPr>
+            <w:proofErr w:type="spellStart"/>
             <w:r>
               <w:rPr>
                 <w:rFonts w:cstheme="minorHAnsi"/>
@@ -5067,6 +6170,7 @@
               </w:rPr>
               <w:t>dE</w:t>
             </w:r>
+            <w:proofErr w:type="spellEnd"/>
             <w:r>
               <w:rPr>
                 <w:rFonts w:cstheme="minorHAnsi"/>
@@ -5224,7 +6328,7 @@
         </w:tc>
         <w:tc>
           <w:tcPr>
-            <w:tcW w:w="4500" w:type="dxa"/>
+            <w:tcW w:w="3600" w:type="dxa"/>
             <w:tcBorders>
               <w:top w:val="single" w:sz="4" w:space="0" w:color="auto"/>
               <w:left w:val="single" w:sz="4" w:space="0" w:color="auto"/>
@@ -5292,7 +6396,7 @@
         </w:tc>
         <w:tc>
           <w:tcPr>
-            <w:tcW w:w="2160" w:type="dxa"/>
+            <w:tcW w:w="3060" w:type="dxa"/>
             <w:tcBorders>
               <w:top w:val="single" w:sz="4" w:space="0" w:color="auto"/>
               <w:left w:val="single" w:sz="4" w:space="0" w:color="auto"/>
@@ -5430,7 +6534,7 @@
         </w:tc>
         <w:tc>
           <w:tcPr>
-            <w:tcW w:w="4500" w:type="dxa"/>
+            <w:tcW w:w="3600" w:type="dxa"/>
             <w:tcBorders>
               <w:left w:val="single" w:sz="4" w:space="0" w:color="auto"/>
             </w:tcBorders>
@@ -5472,7 +6576,7 @@
         </w:tc>
         <w:tc>
           <w:tcPr>
-            <w:tcW w:w="2160" w:type="dxa"/>
+            <w:tcW w:w="3060" w:type="dxa"/>
             <w:tcBorders>
               <w:left w:val="single" w:sz="4" w:space="0" w:color="auto"/>
             </w:tcBorders>
@@ -5782,15 +6886,7 @@
                 <w:sz w:val="20"/>
                 <w:szCs w:val="20"/>
               </w:rPr>
-              <w:t xml:space="preserve">. </w:t>
-            </w:r>
-            <w:r>
-              <w:rPr>
-                <w:rFonts w:cstheme="minorHAnsi"/>
-                <w:sz w:val="20"/>
-                <w:szCs w:val="20"/>
-              </w:rPr>
-              <w:t xml:space="preserve">The size difference must be large enough for the large species to </w:t>
+              <w:t xml:space="preserve">. The size difference must be large enough for the large species to </w:t>
             </w:r>
             <w:r>
               <w:rPr>
@@ -5808,15 +6904,7 @@
                 <w:sz w:val="20"/>
                 <w:szCs w:val="20"/>
               </w:rPr>
-              <w:t xml:space="preserve">compensate </w:t>
-            </w:r>
-            <w:r>
-              <w:rPr>
-                <w:rFonts w:cstheme="minorHAnsi"/>
-                <w:sz w:val="20"/>
-                <w:szCs w:val="20"/>
-              </w:rPr>
-              <w:t xml:space="preserve">in </w:t>
+              <w:t xml:space="preserve">compensate in </w:t>
             </w:r>
             <w:r>
               <w:rPr>
@@ -5931,7 +7019,7 @@
         </w:tc>
         <w:tc>
           <w:tcPr>
-            <w:tcW w:w="4500" w:type="dxa"/>
+            <w:tcW w:w="3600" w:type="dxa"/>
             <w:tcBorders>
               <w:left w:val="single" w:sz="4" w:space="0" w:color="auto"/>
               <w:bottom w:val="single" w:sz="4" w:space="0" w:color="auto"/>
@@ -5982,7 +7070,7 @@
         </w:tc>
         <w:tc>
           <w:tcPr>
-            <w:tcW w:w="2160" w:type="dxa"/>
+            <w:tcW w:w="3060" w:type="dxa"/>
             <w:tcBorders>
               <w:left w:val="single" w:sz="4" w:space="0" w:color="auto"/>
               <w:bottom w:val="single" w:sz="4" w:space="0" w:color="auto"/>
@@ -6105,6 +7193,48 @@
                 <w:szCs w:val="20"/>
               </w:rPr>
             </w:pPr>
+            <w:r>
+              <w:rPr>
+                <w:rFonts w:cstheme="minorHAnsi"/>
+                <w:sz w:val="20"/>
+                <w:szCs w:val="20"/>
+              </w:rPr>
+              <w:t xml:space="preserve">In all of these cases, </w:t>
+            </w:r>
+            <w:r>
+              <w:rPr>
+                <w:rFonts w:cstheme="minorHAnsi"/>
+                <w:i/>
+                <w:iCs/>
+                <w:sz w:val="20"/>
+                <w:szCs w:val="20"/>
+              </w:rPr>
+              <w:t xml:space="preserve">N </w:t>
+            </w:r>
+            <w:r>
+              <w:rPr>
+                <w:rFonts w:cstheme="minorHAnsi"/>
+                <w:sz w:val="20"/>
+                <w:szCs w:val="20"/>
+              </w:rPr>
+              <w:t xml:space="preserve">Is on average not changing. But, we see very different energy dynamics &amp; consistent processes! </w:t>
+            </w:r>
+            <w:r>
+              <w:rPr>
+                <w:rFonts w:cstheme="minorHAnsi"/>
+                <w:sz w:val="20"/>
+                <w:szCs w:val="20"/>
+              </w:rPr>
+              <w:t xml:space="preserve">And having </w:t>
+            </w:r>
+            <w:r>
+              <w:rPr>
+                <w:rFonts w:cstheme="minorHAnsi"/>
+                <w:sz w:val="20"/>
+                <w:szCs w:val="20"/>
+              </w:rPr>
+              <w:t xml:space="preserve"> </w:t>
+            </w:r>
           </w:p>
         </w:tc>
         <w:tc>
@@ -6130,7 +7260,7 @@
         </w:tc>
         <w:tc>
           <w:tcPr>
-            <w:tcW w:w="4500" w:type="dxa"/>
+            <w:tcW w:w="3600" w:type="dxa"/>
             <w:tcBorders>
               <w:top w:val="single" w:sz="4" w:space="0" w:color="auto"/>
               <w:left w:val="single" w:sz="4" w:space="0" w:color="auto"/>
@@ -6148,7 +7278,7 @@
         </w:tc>
         <w:tc>
           <w:tcPr>
-            <w:tcW w:w="2160" w:type="dxa"/>
+            <w:tcW w:w="3060" w:type="dxa"/>
             <w:tcBorders>
               <w:top w:val="single" w:sz="4" w:space="0" w:color="auto"/>
               <w:left w:val="single" w:sz="4" w:space="0" w:color="auto"/>
@@ -6265,7 +7395,7 @@
         </w:tc>
         <w:tc>
           <w:tcPr>
-            <w:tcW w:w="4500" w:type="dxa"/>
+            <w:tcW w:w="3600" w:type="dxa"/>
             <w:tcBorders>
               <w:left w:val="single" w:sz="4" w:space="0" w:color="auto"/>
             </w:tcBorders>
@@ -6282,7 +7412,7 @@
         </w:tc>
         <w:tc>
           <w:tcPr>
-            <w:tcW w:w="2160" w:type="dxa"/>
+            <w:tcW w:w="3060" w:type="dxa"/>
             <w:tcBorders>
               <w:left w:val="single" w:sz="4" w:space="0" w:color="auto"/>
             </w:tcBorders>
@@ -6401,21 +7531,21 @@
         </w:tc>
         <w:tc>
           <w:tcPr>
-            <w:tcW w:w="4500" w:type="dxa"/>
-          </w:tcPr>
-          <w:p>
-            <w:pPr>
-              <w:rPr>
-                <w:rFonts w:cstheme="minorHAnsi"/>
-                <w:sz w:val="20"/>
-                <w:szCs w:val="20"/>
-              </w:rPr>
-            </w:pPr>
-          </w:p>
-        </w:tc>
-        <w:tc>
-          <w:tcPr>
-            <w:tcW w:w="2160" w:type="dxa"/>
+            <w:tcW w:w="3600" w:type="dxa"/>
+          </w:tcPr>
+          <w:p>
+            <w:pPr>
+              <w:rPr>
+                <w:rFonts w:cstheme="minorHAnsi"/>
+                <w:sz w:val="20"/>
+                <w:szCs w:val="20"/>
+              </w:rPr>
+            </w:pPr>
+          </w:p>
+        </w:tc>
+        <w:tc>
+          <w:tcPr>
+            <w:tcW w:w="3060" w:type="dxa"/>
           </w:tcPr>
           <w:p>
             <w:pPr>
@@ -6453,9 +7583,10 @@
   <w:abstractNum w:abstractNumId="0" w15:restartNumberingAfterBreak="0">
     <w:nsid w:val="AB218229"/>
     <w:multiLevelType w:val="multilevel"/>
-    <w:tmpl w:val="EEFE4BF8"/>
+    <w:tmpl w:val="4FBEA948"/>
     <w:lvl w:ilvl="0">
       <w:numFmt w:val="bullet"/>
+      <w:pStyle w:val="Normal"/>
       <w:lvlText w:val="•"/>
       <w:lvlJc w:val="left"/>
       <w:pPr>
@@ -6543,6 +7674,95 @@
     </w:lvl>
   </w:abstractNum>
   <w:abstractNum w:abstractNumId="1" w15:restartNumberingAfterBreak="0">
+    <w:nsid w:val="24337D73"/>
+    <w:multiLevelType w:val="hybridMultilevel"/>
+    <w:tmpl w:val="C91CD2D0"/>
+    <w:lvl w:ilvl="0" w:tplc="2EA4B614">
+      <w:start w:val="1"/>
+      <w:numFmt w:val="decimal"/>
+      <w:lvlText w:val="%1."/>
+      <w:lvlJc w:val="left"/>
+      <w:pPr>
+        <w:ind w:left="3528" w:firstLine="72"/>
+      </w:pPr>
+      <w:rPr>
+        <w:rFonts w:hint="default"/>
+      </w:rPr>
+    </w:lvl>
+    <w:lvl w:ilvl="1" w:tplc="04090019">
+      <w:start w:val="1"/>
+      <w:numFmt w:val="lowerLetter"/>
+      <w:lvlText w:val="%2."/>
+      <w:lvlJc w:val="left"/>
+      <w:pPr>
+        <w:ind w:left="4680" w:hanging="360"/>
+      </w:pPr>
+    </w:lvl>
+    <w:lvl w:ilvl="2" w:tplc="0409001B">
+      <w:start w:val="1"/>
+      <w:numFmt w:val="lowerRoman"/>
+      <w:lvlText w:val="%3."/>
+      <w:lvlJc w:val="right"/>
+      <w:pPr>
+        <w:ind w:left="5400" w:hanging="180"/>
+      </w:pPr>
+    </w:lvl>
+    <w:lvl w:ilvl="3" w:tplc="0409000F">
+      <w:start w:val="1"/>
+      <w:numFmt w:val="decimal"/>
+      <w:lvlText w:val="%4."/>
+      <w:lvlJc w:val="left"/>
+      <w:pPr>
+        <w:ind w:left="6120" w:hanging="360"/>
+      </w:pPr>
+    </w:lvl>
+    <w:lvl w:ilvl="4" w:tplc="04090019">
+      <w:start w:val="1"/>
+      <w:numFmt w:val="lowerLetter"/>
+      <w:lvlText w:val="%5."/>
+      <w:lvlJc w:val="left"/>
+      <w:pPr>
+        <w:ind w:left="6840" w:hanging="360"/>
+      </w:pPr>
+    </w:lvl>
+    <w:lvl w:ilvl="5" w:tplc="0409001B" w:tentative="1">
+      <w:start w:val="1"/>
+      <w:numFmt w:val="lowerRoman"/>
+      <w:lvlText w:val="%6."/>
+      <w:lvlJc w:val="right"/>
+      <w:pPr>
+        <w:ind w:left="7560" w:hanging="180"/>
+      </w:pPr>
+    </w:lvl>
+    <w:lvl w:ilvl="6" w:tplc="0409000F" w:tentative="1">
+      <w:start w:val="1"/>
+      <w:numFmt w:val="decimal"/>
+      <w:lvlText w:val="%7."/>
+      <w:lvlJc w:val="left"/>
+      <w:pPr>
+        <w:ind w:left="8280" w:hanging="360"/>
+      </w:pPr>
+    </w:lvl>
+    <w:lvl w:ilvl="7" w:tplc="04090019" w:tentative="1">
+      <w:start w:val="1"/>
+      <w:numFmt w:val="lowerLetter"/>
+      <w:lvlText w:val="%8."/>
+      <w:lvlJc w:val="left"/>
+      <w:pPr>
+        <w:ind w:left="9000" w:hanging="360"/>
+      </w:pPr>
+    </w:lvl>
+    <w:lvl w:ilvl="8" w:tplc="0409001B" w:tentative="1">
+      <w:start w:val="1"/>
+      <w:numFmt w:val="lowerRoman"/>
+      <w:lvlText w:val="%9."/>
+      <w:lvlJc w:val="right"/>
+      <w:pPr>
+        <w:ind w:left="9720" w:hanging="180"/>
+      </w:pPr>
+    </w:lvl>
+  </w:abstractNum>
+  <w:abstractNum w:abstractNumId="2" w15:restartNumberingAfterBreak="0">
     <w:nsid w:val="34F71A93"/>
     <w:multiLevelType w:val="hybridMultilevel"/>
     <w:tmpl w:val="97EE2522"/>
@@ -6654,7 +7874,97 @@
       </w:rPr>
     </w:lvl>
   </w:abstractNum>
-  <w:abstractNum w:abstractNumId="2" w15:restartNumberingAfterBreak="0">
+  <w:abstractNum w:abstractNumId="3" w15:restartNumberingAfterBreak="0">
+    <w:nsid w:val="3A200FCD"/>
+    <w:multiLevelType w:val="hybridMultilevel"/>
+    <w:tmpl w:val="F1D87CAC"/>
+    <w:lvl w:ilvl="0" w:tplc="0409000F">
+      <w:start w:val="1"/>
+      <w:numFmt w:val="decimal"/>
+      <w:lvlText w:val="%1."/>
+      <w:lvlJc w:val="left"/>
+      <w:pPr>
+        <w:ind w:left="720" w:hanging="360"/>
+      </w:pPr>
+      <w:rPr>
+        <w:rFonts w:hint="default"/>
+        <w:sz w:val="20"/>
+      </w:rPr>
+    </w:lvl>
+    <w:lvl w:ilvl="1" w:tplc="04090019" w:tentative="1">
+      <w:start w:val="1"/>
+      <w:numFmt w:val="lowerLetter"/>
+      <w:lvlText w:val="%2."/>
+      <w:lvlJc w:val="left"/>
+      <w:pPr>
+        <w:ind w:left="1440" w:hanging="360"/>
+      </w:pPr>
+    </w:lvl>
+    <w:lvl w:ilvl="2" w:tplc="0409001B" w:tentative="1">
+      <w:start w:val="1"/>
+      <w:numFmt w:val="lowerRoman"/>
+      <w:lvlText w:val="%3."/>
+      <w:lvlJc w:val="right"/>
+      <w:pPr>
+        <w:ind w:left="2160" w:hanging="180"/>
+      </w:pPr>
+    </w:lvl>
+    <w:lvl w:ilvl="3" w:tplc="0409000F" w:tentative="1">
+      <w:start w:val="1"/>
+      <w:numFmt w:val="decimal"/>
+      <w:lvlText w:val="%4."/>
+      <w:lvlJc w:val="left"/>
+      <w:pPr>
+        <w:ind w:left="2880" w:hanging="360"/>
+      </w:pPr>
+    </w:lvl>
+    <w:lvl w:ilvl="4" w:tplc="04090019" w:tentative="1">
+      <w:start w:val="1"/>
+      <w:numFmt w:val="lowerLetter"/>
+      <w:lvlText w:val="%5."/>
+      <w:lvlJc w:val="left"/>
+      <w:pPr>
+        <w:ind w:left="3600" w:hanging="360"/>
+      </w:pPr>
+    </w:lvl>
+    <w:lvl w:ilvl="5" w:tplc="0409001B" w:tentative="1">
+      <w:start w:val="1"/>
+      <w:numFmt w:val="lowerRoman"/>
+      <w:lvlText w:val="%6."/>
+      <w:lvlJc w:val="right"/>
+      <w:pPr>
+        <w:ind w:left="4320" w:hanging="180"/>
+      </w:pPr>
+    </w:lvl>
+    <w:lvl w:ilvl="6" w:tplc="0409000F" w:tentative="1">
+      <w:start w:val="1"/>
+      <w:numFmt w:val="decimal"/>
+      <w:lvlText w:val="%7."/>
+      <w:lvlJc w:val="left"/>
+      <w:pPr>
+        <w:ind w:left="5040" w:hanging="360"/>
+      </w:pPr>
+    </w:lvl>
+    <w:lvl w:ilvl="7" w:tplc="04090019" w:tentative="1">
+      <w:start w:val="1"/>
+      <w:numFmt w:val="lowerLetter"/>
+      <w:lvlText w:val="%8."/>
+      <w:lvlJc w:val="left"/>
+      <w:pPr>
+        <w:ind w:left="5760" w:hanging="360"/>
+      </w:pPr>
+    </w:lvl>
+    <w:lvl w:ilvl="8" w:tplc="0409001B" w:tentative="1">
+      <w:start w:val="1"/>
+      <w:numFmt w:val="lowerRoman"/>
+      <w:lvlText w:val="%9."/>
+      <w:lvlJc w:val="right"/>
+      <w:pPr>
+        <w:ind w:left="6480" w:hanging="180"/>
+      </w:pPr>
+    </w:lvl>
+  </w:abstractNum>
+  <w:abstractNum w:abstractNumId="4" w15:restartNumberingAfterBreak="0">
     <w:nsid w:val="421C62ED"/>
     <w:multiLevelType w:val="hybridMultilevel"/>
     <w:tmpl w:val="3AECD290"/>
@@ -6663,7 +7973,7 @@
       <w:lvlText w:val=""/>
       <w:lvlJc w:val="left"/>
       <w:pPr>
-        <w:ind w:left="720" w:hanging="360"/>
+        <w:ind w:left="360" w:hanging="360"/>
       </w:pPr>
       <w:rPr>
         <w:rFonts w:ascii="Symbol" w:eastAsiaTheme="minorHAnsi" w:hAnsi="Symbol" w:cstheme="minorHAnsi" w:hint="default"/>
@@ -6675,7 +7985,7 @@
       <w:lvlText w:val="o"/>
       <w:lvlJc w:val="left"/>
       <w:pPr>
-        <w:ind w:left="1440" w:hanging="360"/>
+        <w:ind w:left="1080" w:hanging="360"/>
       </w:pPr>
       <w:rPr>
         <w:rFonts w:ascii="Courier New" w:hAnsi="Courier New" w:hint="default"/>
@@ -6687,7 +7997,7 @@
       <w:lvlText w:val=""/>
       <w:lvlJc w:val="left"/>
       <w:pPr>
-        <w:ind w:left="2160" w:hanging="360"/>
+        <w:ind w:left="1800" w:hanging="360"/>
       </w:pPr>
       <w:rPr>
         <w:rFonts w:ascii="Wingdings" w:hAnsi="Wingdings" w:hint="default"/>
@@ -6699,7 +8009,7 @@
       <w:lvlText w:val=""/>
       <w:lvlJc w:val="left"/>
       <w:pPr>
-        <w:ind w:left="2880" w:hanging="360"/>
+        <w:ind w:left="2520" w:hanging="360"/>
       </w:pPr>
       <w:rPr>
         <w:rFonts w:ascii="Symbol" w:hAnsi="Symbol" w:hint="default"/>
@@ -6711,7 +8021,7 @@
       <w:lvlText w:val="o"/>
       <w:lvlJc w:val="left"/>
       <w:pPr>
-        <w:ind w:left="3600" w:hanging="360"/>
+        <w:ind w:left="3240" w:hanging="360"/>
       </w:pPr>
       <w:rPr>
         <w:rFonts w:ascii="Courier New" w:hAnsi="Courier New" w:hint="default"/>
@@ -6723,7 +8033,7 @@
       <w:lvlText w:val=""/>
       <w:lvlJc w:val="left"/>
       <w:pPr>
-        <w:ind w:left="4320" w:hanging="360"/>
+        <w:ind w:left="3960" w:hanging="360"/>
       </w:pPr>
       <w:rPr>
         <w:rFonts w:ascii="Wingdings" w:hAnsi="Wingdings" w:hint="default"/>
@@ -6735,7 +8045,7 @@
       <w:lvlText w:val=""/>
       <w:lvlJc w:val="left"/>
       <w:pPr>
-        <w:ind w:left="5040" w:hanging="360"/>
+        <w:ind w:left="4680" w:hanging="360"/>
       </w:pPr>
       <w:rPr>
         <w:rFonts w:ascii="Symbol" w:hAnsi="Symbol" w:hint="default"/>
@@ -6747,7 +8057,7 @@
       <w:lvlText w:val="o"/>
       <w:lvlJc w:val="left"/>
       <w:pPr>
-        <w:ind w:left="5760" w:hanging="360"/>
+        <w:ind w:left="5400" w:hanging="360"/>
       </w:pPr>
       <w:rPr>
         <w:rFonts w:ascii="Courier New" w:hAnsi="Courier New" w:hint="default"/>
@@ -6759,7 +8069,7 @@
       <w:lvlText w:val=""/>
       <w:lvlJc w:val="left"/>
       <w:pPr>
-        <w:ind w:left="6480" w:hanging="360"/>
+        <w:ind w:left="6120" w:hanging="360"/>
       </w:pPr>
       <w:rPr>
         <w:rFonts w:ascii="Wingdings" w:hAnsi="Wingdings" w:hint="default"/>
@@ -6770,10 +8080,16 @@
     <w:abstractNumId w:val="0"/>
   </w:num>
   <w:num w:numId="2">
-    <w:abstractNumId w:val="1"/>
+    <w:abstractNumId w:val="2"/>
   </w:num>
   <w:num w:numId="3">
-    <w:abstractNumId w:val="2"/>
+    <w:abstractNumId w:val="4"/>
+  </w:num>
+  <w:num w:numId="4">
+    <w:abstractNumId w:val="3"/>
+  </w:num>
+  <w:num w:numId="5">
+    <w:abstractNumId w:val="1"/>
   </w:num>
 </w:numbering>
 </file>
@@ -7224,6 +8540,7 @@
   <w:style w:type="character" w:default="1" w:styleId="DefaultParagraphFont">
     <w:name w:val="Default Paragraph Font"/>
     <w:uiPriority w:val="1"/>
+    <w:semiHidden/>
     <w:unhideWhenUsed/>
   </w:style>
   <w:style w:type="table" w:default="1" w:styleId="TableNormal">
@@ -7337,6 +8654,17 @@
     <w:rPr>
       <w:color w:val="808080"/>
     </w:rPr>
+  </w:style>
+  <w:style w:type="paragraph" w:styleId="ListParagraph">
+    <w:name w:val="List Paragraph"/>
+    <w:basedOn w:val="Normal"/>
+    <w:uiPriority w:val="34"/>
+    <w:qFormat/>
+    <w:rsid w:val="00CC2359"/>
+    <w:pPr>
+      <w:ind w:left="720"/>
+      <w:contextualSpacing/>
+    </w:pPr>
   </w:style>
 </w:styles>
 </file>

</xml_diff>